<commit_message>
Actualización de la guía general. Acorde a los nuevos conveptos en relación a documentos y proyecto y las relaciones con el resto de tablas.
</commit_message>
<xml_diff>
--- a/desarrollo/fuentesIA/GuiaGeneral.docx
+++ b/desarrollo/fuentesIA/GuiaGeneral.docx
@@ -27,7 +27,11 @@
       </w:pPr>
       <w:r>
         <w:rPr/>
-        <w:t>Fecha revisión: 2025/12/18</w:t>
+        <w:t>Fecha revisión: 2025/12/</w:t>
+      </w:r>
+      <w:r>
+        <w:rPr/>
+        <w:t>30</w:t>
       </w:r>
     </w:p>
     <w:p>
@@ -250,7 +254,17 @@
       </w:r>
       <w:r>
         <w:rPr/>
-        <w:t xml:space="preserve">: El servidor de datos y el servidor de interfaz web deben ejecutarse en la misma máquina. Además los ficheros de la base de datos deben estar en el mismo ordenador que el servidor de bases de datos para asegurar una latencia casi 0 y así evitar corrupciones. Esto debe ser así en cualquier sistema. </w:t>
+        <w:t xml:space="preserve">: </w:t>
+      </w:r>
+      <w:r>
+        <w:rPr>
+          <w:u w:val="single"/>
+        </w:rPr>
+        <w:t>El servidor de datos y el servidor de interfaz web deben ejecutarse en la misma máquina.</w:t>
+      </w:r>
+      <w:r>
+        <w:rPr/>
+        <w:t xml:space="preserve"> Además los ficheros de la base de datos deben estar en el mismo ordenador que el servidor de bases de datos para asegurar una latencia casi 0 y así evitar corrupciones. Esto debe ser así en cualquier sistema. </w:t>
       </w:r>
     </w:p>
     <w:p>
@@ -419,11 +433,7 @@
       </w:r>
       <w:r>
         <w:rPr/>
-        <w:t xml:space="preserve"> </w:t>
-      </w:r>
-      <w:r>
-        <w:rPr/>
-        <w:t>Ver documentos IA</w:t>
+        <w:t xml:space="preserve"> Ver documentos IA</w:t>
       </w:r>
     </w:p>
     <w:p>
@@ -935,14 +945,14 @@
         </w:tblCellMar>
       </w:tblPr>
       <w:tblGrid>
-        <w:gridCol w:w="2268"/>
-        <w:gridCol w:w="7369"/>
+        <w:gridCol w:w="2267"/>
+        <w:gridCol w:w="7370"/>
       </w:tblGrid>
       <w:tr>
         <w:trPr/>
         <w:tc>
           <w:tcPr>
-            <w:tcW w:w="2268" w:type="dxa"/>
+            <w:tcW w:w="2267" w:type="dxa"/>
             <w:tcBorders>
               <w:top w:val="single" w:sz="4" w:space="0" w:color="000000"/>
               <w:start w:val="single" w:sz="4" w:space="0" w:color="000000"/>
@@ -968,7 +978,7 @@
         </w:tc>
         <w:tc>
           <w:tcPr>
-            <w:tcW w:w="7369" w:type="dxa"/>
+            <w:tcW w:w="7370" w:type="dxa"/>
             <w:tcBorders>
               <w:top w:val="single" w:sz="4" w:space="0" w:color="000000"/>
               <w:start w:val="single" w:sz="4" w:space="0" w:color="000000"/>
@@ -998,7 +1008,7 @@
         <w:trPr/>
         <w:tc>
           <w:tcPr>
-            <w:tcW w:w="2268" w:type="dxa"/>
+            <w:tcW w:w="2267" w:type="dxa"/>
             <w:tcBorders>
               <w:start w:val="single" w:sz="4" w:space="0" w:color="000000"/>
               <w:bottom w:val="single" w:sz="4" w:space="0" w:color="000000"/>
@@ -1017,7 +1027,7 @@
         </w:tc>
         <w:tc>
           <w:tcPr>
-            <w:tcW w:w="7369" w:type="dxa"/>
+            <w:tcW w:w="7370" w:type="dxa"/>
             <w:tcBorders>
               <w:start w:val="single" w:sz="4" w:space="0" w:color="000000"/>
               <w:bottom w:val="single" w:sz="4" w:space="0" w:color="000000"/>
@@ -1040,7 +1050,7 @@
         <w:trPr/>
         <w:tc>
           <w:tcPr>
-            <w:tcW w:w="2268" w:type="dxa"/>
+            <w:tcW w:w="2267" w:type="dxa"/>
             <w:tcBorders>
               <w:start w:val="single" w:sz="4" w:space="0" w:color="000000"/>
               <w:bottom w:val="single" w:sz="4" w:space="0" w:color="000000"/>
@@ -1059,7 +1069,7 @@
         </w:tc>
         <w:tc>
           <w:tcPr>
-            <w:tcW w:w="7369" w:type="dxa"/>
+            <w:tcW w:w="7370" w:type="dxa"/>
             <w:tcBorders>
               <w:start w:val="single" w:sz="4" w:space="0" w:color="000000"/>
               <w:bottom w:val="single" w:sz="4" w:space="0" w:color="000000"/>
@@ -1082,7 +1092,7 @@
         <w:trPr/>
         <w:tc>
           <w:tcPr>
-            <w:tcW w:w="2268" w:type="dxa"/>
+            <w:tcW w:w="2267" w:type="dxa"/>
             <w:tcBorders>
               <w:start w:val="single" w:sz="4" w:space="0" w:color="000000"/>
               <w:bottom w:val="single" w:sz="4" w:space="0" w:color="000000"/>
@@ -1101,7 +1111,7 @@
         </w:tc>
         <w:tc>
           <w:tcPr>
-            <w:tcW w:w="7369" w:type="dxa"/>
+            <w:tcW w:w="7370" w:type="dxa"/>
             <w:tcBorders>
               <w:start w:val="single" w:sz="4" w:space="0" w:color="000000"/>
               <w:bottom w:val="single" w:sz="4" w:space="0" w:color="000000"/>
@@ -1124,7 +1134,7 @@
         <w:trPr/>
         <w:tc>
           <w:tcPr>
-            <w:tcW w:w="2268" w:type="dxa"/>
+            <w:tcW w:w="2267" w:type="dxa"/>
             <w:tcBorders>
               <w:start w:val="single" w:sz="4" w:space="0" w:color="000000"/>
               <w:bottom w:val="single" w:sz="4" w:space="0" w:color="000000"/>
@@ -1143,7 +1153,7 @@
         </w:tc>
         <w:tc>
           <w:tcPr>
-            <w:tcW w:w="7369" w:type="dxa"/>
+            <w:tcW w:w="7370" w:type="dxa"/>
             <w:tcBorders>
               <w:start w:val="single" w:sz="4" w:space="0" w:color="000000"/>
               <w:bottom w:val="single" w:sz="4" w:space="0" w:color="000000"/>
@@ -1166,7 +1176,7 @@
         <w:trPr/>
         <w:tc>
           <w:tcPr>
-            <w:tcW w:w="2268" w:type="dxa"/>
+            <w:tcW w:w="2267" w:type="dxa"/>
             <w:tcBorders>
               <w:start w:val="single" w:sz="4" w:space="0" w:color="000000"/>
               <w:bottom w:val="single" w:sz="4" w:space="0" w:color="000000"/>
@@ -1185,7 +1195,7 @@
         </w:tc>
         <w:tc>
           <w:tcPr>
-            <w:tcW w:w="7369" w:type="dxa"/>
+            <w:tcW w:w="7370" w:type="dxa"/>
             <w:tcBorders>
               <w:start w:val="single" w:sz="4" w:space="0" w:color="000000"/>
               <w:bottom w:val="single" w:sz="4" w:space="0" w:color="000000"/>
@@ -1208,7 +1218,7 @@
         <w:trPr/>
         <w:tc>
           <w:tcPr>
-            <w:tcW w:w="2268" w:type="dxa"/>
+            <w:tcW w:w="2267" w:type="dxa"/>
             <w:tcBorders>
               <w:start w:val="single" w:sz="4" w:space="0" w:color="000000"/>
               <w:bottom w:val="single" w:sz="4" w:space="0" w:color="000000"/>
@@ -1227,7 +1237,7 @@
         </w:tc>
         <w:tc>
           <w:tcPr>
-            <w:tcW w:w="7369" w:type="dxa"/>
+            <w:tcW w:w="7370" w:type="dxa"/>
             <w:tcBorders>
               <w:start w:val="single" w:sz="4" w:space="0" w:color="000000"/>
               <w:bottom w:val="single" w:sz="4" w:space="0" w:color="000000"/>
@@ -1250,7 +1260,7 @@
         <w:trPr/>
         <w:tc>
           <w:tcPr>
-            <w:tcW w:w="2268" w:type="dxa"/>
+            <w:tcW w:w="2267" w:type="dxa"/>
             <w:tcBorders>
               <w:start w:val="single" w:sz="4" w:space="0" w:color="000000"/>
               <w:bottom w:val="single" w:sz="4" w:space="0" w:color="000000"/>
@@ -1269,7 +1279,7 @@
         </w:tc>
         <w:tc>
           <w:tcPr>
-            <w:tcW w:w="7369" w:type="dxa"/>
+            <w:tcW w:w="7370" w:type="dxa"/>
             <w:tcBorders>
               <w:start w:val="single" w:sz="4" w:space="0" w:color="000000"/>
               <w:bottom w:val="single" w:sz="4" w:space="0" w:color="000000"/>
@@ -1292,7 +1302,7 @@
         <w:trPr/>
         <w:tc>
           <w:tcPr>
-            <w:tcW w:w="2268" w:type="dxa"/>
+            <w:tcW w:w="2267" w:type="dxa"/>
             <w:tcBorders>
               <w:start w:val="single" w:sz="4" w:space="0" w:color="000000"/>
               <w:bottom w:val="single" w:sz="4" w:space="0" w:color="000000"/>
@@ -1311,7 +1321,7 @@
         </w:tc>
         <w:tc>
           <w:tcPr>
-            <w:tcW w:w="7369" w:type="dxa"/>
+            <w:tcW w:w="7370" w:type="dxa"/>
             <w:tcBorders>
               <w:start w:val="single" w:sz="4" w:space="0" w:color="000000"/>
               <w:bottom w:val="single" w:sz="4" w:space="0" w:color="000000"/>
@@ -1334,7 +1344,7 @@
         <w:trPr/>
         <w:tc>
           <w:tcPr>
-            <w:tcW w:w="2268" w:type="dxa"/>
+            <w:tcW w:w="2267" w:type="dxa"/>
             <w:tcBorders>
               <w:start w:val="single" w:sz="4" w:space="0" w:color="000000"/>
               <w:bottom w:val="single" w:sz="4" w:space="0" w:color="000000"/>
@@ -1353,7 +1363,7 @@
         </w:tc>
         <w:tc>
           <w:tcPr>
-            <w:tcW w:w="7369" w:type="dxa"/>
+            <w:tcW w:w="7370" w:type="dxa"/>
             <w:tcBorders>
               <w:start w:val="single" w:sz="4" w:space="0" w:color="000000"/>
               <w:bottom w:val="single" w:sz="4" w:space="0" w:color="000000"/>
@@ -1376,7 +1386,7 @@
         <w:trPr/>
         <w:tc>
           <w:tcPr>
-            <w:tcW w:w="2268" w:type="dxa"/>
+            <w:tcW w:w="2267" w:type="dxa"/>
             <w:tcBorders>
               <w:start w:val="single" w:sz="4" w:space="0" w:color="000000"/>
               <w:bottom w:val="single" w:sz="4" w:space="0" w:color="000000"/>
@@ -1395,7 +1405,7 @@
         </w:tc>
         <w:tc>
           <w:tcPr>
-            <w:tcW w:w="7369" w:type="dxa"/>
+            <w:tcW w:w="7370" w:type="dxa"/>
             <w:tcBorders>
               <w:start w:val="single" w:sz="4" w:space="0" w:color="000000"/>
               <w:bottom w:val="single" w:sz="4" w:space="0" w:color="000000"/>
@@ -1418,7 +1428,7 @@
         <w:trPr/>
         <w:tc>
           <w:tcPr>
-            <w:tcW w:w="2268" w:type="dxa"/>
+            <w:tcW w:w="2267" w:type="dxa"/>
             <w:tcBorders>
               <w:start w:val="single" w:sz="4" w:space="0" w:color="000000"/>
               <w:bottom w:val="single" w:sz="4" w:space="0" w:color="000000"/>
@@ -1437,7 +1447,7 @@
         </w:tc>
         <w:tc>
           <w:tcPr>
-            <w:tcW w:w="7369" w:type="dxa"/>
+            <w:tcW w:w="7370" w:type="dxa"/>
             <w:tcBorders>
               <w:start w:val="single" w:sz="4" w:space="0" w:color="000000"/>
               <w:bottom w:val="single" w:sz="4" w:space="0" w:color="000000"/>
@@ -1460,7 +1470,7 @@
         <w:trPr/>
         <w:tc>
           <w:tcPr>
-            <w:tcW w:w="2268" w:type="dxa"/>
+            <w:tcW w:w="2267" w:type="dxa"/>
             <w:tcBorders>
               <w:start w:val="single" w:sz="4" w:space="0" w:color="000000"/>
               <w:bottom w:val="single" w:sz="4" w:space="0" w:color="000000"/>
@@ -1479,7 +1489,7 @@
         </w:tc>
         <w:tc>
           <w:tcPr>
-            <w:tcW w:w="7369" w:type="dxa"/>
+            <w:tcW w:w="7370" w:type="dxa"/>
             <w:tcBorders>
               <w:start w:val="single" w:sz="4" w:space="0" w:color="000000"/>
               <w:bottom w:val="single" w:sz="4" w:space="0" w:color="000000"/>
@@ -1502,7 +1512,7 @@
         <w:trPr/>
         <w:tc>
           <w:tcPr>
-            <w:tcW w:w="2268" w:type="dxa"/>
+            <w:tcW w:w="2267" w:type="dxa"/>
             <w:tcBorders>
               <w:start w:val="single" w:sz="4" w:space="0" w:color="000000"/>
               <w:bottom w:val="single" w:sz="4" w:space="0" w:color="000000"/>
@@ -1521,7 +1531,7 @@
         </w:tc>
         <w:tc>
           <w:tcPr>
-            <w:tcW w:w="7369" w:type="dxa"/>
+            <w:tcW w:w="7370" w:type="dxa"/>
             <w:tcBorders>
               <w:start w:val="single" w:sz="4" w:space="0" w:color="000000"/>
               <w:bottom w:val="single" w:sz="4" w:space="0" w:color="000000"/>
@@ -1544,7 +1554,7 @@
         <w:trPr/>
         <w:tc>
           <w:tcPr>
-            <w:tcW w:w="2268" w:type="dxa"/>
+            <w:tcW w:w="2267" w:type="dxa"/>
             <w:tcBorders>
               <w:start w:val="single" w:sz="4" w:space="0" w:color="000000"/>
               <w:bottom w:val="single" w:sz="4" w:space="0" w:color="000000"/>
@@ -1563,7 +1573,7 @@
         </w:tc>
         <w:tc>
           <w:tcPr>
-            <w:tcW w:w="7369" w:type="dxa"/>
+            <w:tcW w:w="7370" w:type="dxa"/>
             <w:tcBorders>
               <w:start w:val="single" w:sz="4" w:space="0" w:color="000000"/>
               <w:bottom w:val="single" w:sz="4" w:space="0" w:color="000000"/>
@@ -1586,7 +1596,7 @@
         <w:trPr/>
         <w:tc>
           <w:tcPr>
-            <w:tcW w:w="2268" w:type="dxa"/>
+            <w:tcW w:w="2267" w:type="dxa"/>
             <w:tcBorders>
               <w:start w:val="single" w:sz="4" w:space="0" w:color="000000"/>
               <w:bottom w:val="single" w:sz="4" w:space="0" w:color="000000"/>
@@ -1605,7 +1615,7 @@
         </w:tc>
         <w:tc>
           <w:tcPr>
-            <w:tcW w:w="7369" w:type="dxa"/>
+            <w:tcW w:w="7370" w:type="dxa"/>
             <w:tcBorders>
               <w:start w:val="single" w:sz="4" w:space="0" w:color="000000"/>
               <w:bottom w:val="single" w:sz="4" w:space="0" w:color="000000"/>
@@ -1628,7 +1638,7 @@
         <w:trPr/>
         <w:tc>
           <w:tcPr>
-            <w:tcW w:w="2268" w:type="dxa"/>
+            <w:tcW w:w="2267" w:type="dxa"/>
             <w:tcBorders>
               <w:start w:val="single" w:sz="4" w:space="0" w:color="000000"/>
               <w:bottom w:val="single" w:sz="4" w:space="0" w:color="000000"/>
@@ -1647,7 +1657,7 @@
         </w:tc>
         <w:tc>
           <w:tcPr>
-            <w:tcW w:w="7369" w:type="dxa"/>
+            <w:tcW w:w="7370" w:type="dxa"/>
             <w:tcBorders>
               <w:start w:val="single" w:sz="4" w:space="0" w:color="000000"/>
               <w:bottom w:val="single" w:sz="4" w:space="0" w:color="000000"/>
@@ -1670,7 +1680,7 @@
         <w:trPr/>
         <w:tc>
           <w:tcPr>
-            <w:tcW w:w="2268" w:type="dxa"/>
+            <w:tcW w:w="2267" w:type="dxa"/>
             <w:tcBorders>
               <w:start w:val="single" w:sz="4" w:space="0" w:color="000000"/>
               <w:bottom w:val="single" w:sz="4" w:space="0" w:color="000000"/>
@@ -1689,7 +1699,7 @@
         </w:tc>
         <w:tc>
           <w:tcPr>
-            <w:tcW w:w="7369" w:type="dxa"/>
+            <w:tcW w:w="7370" w:type="dxa"/>
             <w:tcBorders>
               <w:start w:val="single" w:sz="4" w:space="0" w:color="000000"/>
               <w:bottom w:val="single" w:sz="4" w:space="0" w:color="000000"/>
@@ -1712,7 +1722,7 @@
         <w:trPr/>
         <w:tc>
           <w:tcPr>
-            <w:tcW w:w="2268" w:type="dxa"/>
+            <w:tcW w:w="2267" w:type="dxa"/>
             <w:tcBorders>
               <w:start w:val="single" w:sz="4" w:space="0" w:color="000000"/>
               <w:bottom w:val="single" w:sz="4" w:space="0" w:color="000000"/>
@@ -1731,7 +1741,7 @@
         </w:tc>
         <w:tc>
           <w:tcPr>
-            <w:tcW w:w="7369" w:type="dxa"/>
+            <w:tcW w:w="7370" w:type="dxa"/>
             <w:tcBorders>
               <w:start w:val="single" w:sz="4" w:space="0" w:color="000000"/>
               <w:bottom w:val="single" w:sz="4" w:space="0" w:color="000000"/>
@@ -1806,12 +1816,12 @@
         </w:tblCellMar>
       </w:tblPr>
       <w:tblGrid>
-        <w:gridCol w:w="1283"/>
+        <w:gridCol w:w="1282"/>
         <w:gridCol w:w="265"/>
-        <w:gridCol w:w="1261"/>
+        <w:gridCol w:w="1262"/>
         <w:gridCol w:w="2784"/>
-        <w:gridCol w:w="2123"/>
-        <w:gridCol w:w="1921"/>
+        <w:gridCol w:w="2124"/>
+        <w:gridCol w:w="1920"/>
       </w:tblGrid>
       <w:tr>
         <w:trPr>
@@ -1819,7 +1829,7 @@
         </w:trPr>
         <w:tc>
           <w:tcPr>
-            <w:tcW w:w="1283" w:type="dxa"/>
+            <w:tcW w:w="1282" w:type="dxa"/>
             <w:tcBorders/>
             <w:vAlign w:val="center"/>
           </w:tcPr>
@@ -1865,7 +1875,7 @@
         </w:tc>
         <w:tc>
           <w:tcPr>
-            <w:tcW w:w="1261" w:type="dxa"/>
+            <w:tcW w:w="1262" w:type="dxa"/>
             <w:tcBorders/>
             <w:vAlign w:val="center"/>
           </w:tcPr>
@@ -1911,7 +1921,7 @@
         </w:tc>
         <w:tc>
           <w:tcPr>
-            <w:tcW w:w="2123" w:type="dxa"/>
+            <w:tcW w:w="2124" w:type="dxa"/>
             <w:tcBorders/>
             <w:vAlign w:val="center"/>
           </w:tcPr>
@@ -1934,7 +1944,7 @@
         </w:tc>
         <w:tc>
           <w:tcPr>
-            <w:tcW w:w="1921" w:type="dxa"/>
+            <w:tcW w:w="1920" w:type="dxa"/>
             <w:tcBorders/>
             <w:vAlign w:val="center"/>
           </w:tcPr>
@@ -1960,7 +1970,7 @@
         <w:trPr/>
         <w:tc>
           <w:tcPr>
-            <w:tcW w:w="1283" w:type="dxa"/>
+            <w:tcW w:w="1282" w:type="dxa"/>
             <w:tcBorders/>
             <w:vAlign w:val="center"/>
           </w:tcPr>
@@ -2006,7 +2016,7 @@
         </w:tc>
         <w:tc>
           <w:tcPr>
-            <w:tcW w:w="1261" w:type="dxa"/>
+            <w:tcW w:w="1262" w:type="dxa"/>
             <w:tcBorders/>
             <w:vAlign w:val="center"/>
           </w:tcPr>
@@ -2097,7 +2107,7 @@
         </w:tc>
         <w:tc>
           <w:tcPr>
-            <w:tcW w:w="2123" w:type="dxa"/>
+            <w:tcW w:w="2124" w:type="dxa"/>
             <w:tcBorders/>
             <w:vAlign w:val="center"/>
           </w:tcPr>
@@ -2124,7 +2134,7 @@
         </w:tc>
         <w:tc>
           <w:tcPr>
-            <w:tcW w:w="1921" w:type="dxa"/>
+            <w:tcW w:w="1920" w:type="dxa"/>
             <w:tcBorders/>
             <w:vAlign w:val="center"/>
           </w:tcPr>
@@ -2150,7 +2160,7 @@
         <w:trPr/>
         <w:tc>
           <w:tcPr>
-            <w:tcW w:w="1283" w:type="dxa"/>
+            <w:tcW w:w="1282" w:type="dxa"/>
             <w:tcBorders/>
             <w:vAlign w:val="center"/>
           </w:tcPr>
@@ -2196,7 +2206,7 @@
         </w:tc>
         <w:tc>
           <w:tcPr>
-            <w:tcW w:w="1261" w:type="dxa"/>
+            <w:tcW w:w="1262" w:type="dxa"/>
             <w:tcBorders/>
             <w:vAlign w:val="center"/>
           </w:tcPr>
@@ -2240,7 +2250,7 @@
         </w:tc>
         <w:tc>
           <w:tcPr>
-            <w:tcW w:w="2123" w:type="dxa"/>
+            <w:tcW w:w="2124" w:type="dxa"/>
             <w:tcBorders/>
             <w:vAlign w:val="center"/>
           </w:tcPr>
@@ -2263,7 +2273,7 @@
         </w:tc>
         <w:tc>
           <w:tcPr>
-            <w:tcW w:w="1921" w:type="dxa"/>
+            <w:tcW w:w="1920" w:type="dxa"/>
             <w:tcBorders/>
             <w:vAlign w:val="center"/>
           </w:tcPr>
@@ -2289,7 +2299,7 @@
         <w:trPr/>
         <w:tc>
           <w:tcPr>
-            <w:tcW w:w="1283" w:type="dxa"/>
+            <w:tcW w:w="1282" w:type="dxa"/>
             <w:tcBorders/>
             <w:vAlign w:val="center"/>
           </w:tcPr>
@@ -2335,7 +2345,7 @@
         </w:tc>
         <w:tc>
           <w:tcPr>
-            <w:tcW w:w="1261" w:type="dxa"/>
+            <w:tcW w:w="1262" w:type="dxa"/>
             <w:tcBorders/>
             <w:vAlign w:val="center"/>
           </w:tcPr>
@@ -2379,7 +2389,7 @@
         </w:tc>
         <w:tc>
           <w:tcPr>
-            <w:tcW w:w="2123" w:type="dxa"/>
+            <w:tcW w:w="2124" w:type="dxa"/>
             <w:tcBorders/>
             <w:vAlign w:val="center"/>
           </w:tcPr>
@@ -2402,7 +2412,7 @@
         </w:tc>
         <w:tc>
           <w:tcPr>
-            <w:tcW w:w="1921" w:type="dxa"/>
+            <w:tcW w:w="1920" w:type="dxa"/>
             <w:tcBorders/>
             <w:vAlign w:val="center"/>
           </w:tcPr>
@@ -2428,7 +2438,7 @@
         <w:trPr/>
         <w:tc>
           <w:tcPr>
-            <w:tcW w:w="1283" w:type="dxa"/>
+            <w:tcW w:w="1282" w:type="dxa"/>
             <w:tcBorders/>
             <w:vAlign w:val="center"/>
           </w:tcPr>
@@ -2474,7 +2484,7 @@
         </w:tc>
         <w:tc>
           <w:tcPr>
-            <w:tcW w:w="1261" w:type="dxa"/>
+            <w:tcW w:w="1262" w:type="dxa"/>
             <w:tcBorders/>
             <w:vAlign w:val="center"/>
           </w:tcPr>
@@ -2518,7 +2528,7 @@
         </w:tc>
         <w:tc>
           <w:tcPr>
-            <w:tcW w:w="2123" w:type="dxa"/>
+            <w:tcW w:w="2124" w:type="dxa"/>
             <w:tcBorders/>
             <w:vAlign w:val="center"/>
           </w:tcPr>
@@ -2548,7 +2558,7 @@
         </w:tc>
         <w:tc>
           <w:tcPr>
-            <w:tcW w:w="1921" w:type="dxa"/>
+            <w:tcW w:w="1920" w:type="dxa"/>
             <w:tcBorders/>
             <w:vAlign w:val="center"/>
           </w:tcPr>
@@ -2574,7 +2584,7 @@
         <w:trPr/>
         <w:tc>
           <w:tcPr>
-            <w:tcW w:w="1283" w:type="dxa"/>
+            <w:tcW w:w="1282" w:type="dxa"/>
             <w:tcBorders/>
             <w:vAlign w:val="center"/>
           </w:tcPr>
@@ -2620,7 +2630,7 @@
         </w:tc>
         <w:tc>
           <w:tcPr>
-            <w:tcW w:w="1261" w:type="dxa"/>
+            <w:tcW w:w="1262" w:type="dxa"/>
             <w:tcBorders/>
             <w:vAlign w:val="center"/>
           </w:tcPr>
@@ -2664,7 +2674,7 @@
         </w:tc>
         <w:tc>
           <w:tcPr>
-            <w:tcW w:w="2123" w:type="dxa"/>
+            <w:tcW w:w="2124" w:type="dxa"/>
             <w:tcBorders/>
             <w:vAlign w:val="center"/>
           </w:tcPr>
@@ -2687,7 +2697,7 @@
         </w:tc>
         <w:tc>
           <w:tcPr>
-            <w:tcW w:w="1921" w:type="dxa"/>
+            <w:tcW w:w="1920" w:type="dxa"/>
             <w:tcBorders/>
             <w:vAlign w:val="center"/>
           </w:tcPr>
@@ -2713,7 +2723,7 @@
         <w:trPr/>
         <w:tc>
           <w:tcPr>
-            <w:tcW w:w="1283" w:type="dxa"/>
+            <w:tcW w:w="1282" w:type="dxa"/>
             <w:tcBorders/>
             <w:vAlign w:val="center"/>
           </w:tcPr>
@@ -2759,7 +2769,7 @@
         </w:tc>
         <w:tc>
           <w:tcPr>
-            <w:tcW w:w="1261" w:type="dxa"/>
+            <w:tcW w:w="1262" w:type="dxa"/>
             <w:tcBorders/>
             <w:vAlign w:val="center"/>
           </w:tcPr>
@@ -2805,7 +2815,7 @@
         </w:tc>
         <w:tc>
           <w:tcPr>
-            <w:tcW w:w="2123" w:type="dxa"/>
+            <w:tcW w:w="2124" w:type="dxa"/>
             <w:tcBorders/>
             <w:vAlign w:val="center"/>
           </w:tcPr>
@@ -2828,7 +2838,7 @@
         </w:tc>
         <w:tc>
           <w:tcPr>
-            <w:tcW w:w="1921" w:type="dxa"/>
+            <w:tcW w:w="1920" w:type="dxa"/>
             <w:tcBorders/>
             <w:vAlign w:val="center"/>
           </w:tcPr>
@@ -3356,15 +3366,7 @@
       </w:pPr>
       <w:r>
         <w:rPr/>
-        <w:t xml:space="preserve">Cuando modifico algo, debo actualizar los archivos correspondientes </w:t>
-      </w:r>
-      <w:r>
-        <w:rPr/>
-        <w:t>(orientativo)</w:t>
-      </w:r>
-      <w:r>
-        <w:rPr/>
-        <w:t>:</w:t>
+        <w:t>Cuando modifico algo, debo actualizar los archivos correspondientes (orientativo):</w:t>
       </w:r>
     </w:p>
     <w:p>
@@ -3472,11 +3474,7 @@
       </w:pPr>
       <w:r>
         <w:rPr/>
-        <w:t xml:space="preserve">Por definir. </w:t>
-      </w:r>
-      <w:r>
-        <w:rPr/>
-        <w:t>Nota: Va a depender de los motores de bases de datos y formularios elegidos.</w:t>
+        <w:t>Por definir. Nota: Va a depender de los motores de bases de datos y formularios elegidos.</w:t>
       </w:r>
     </w:p>
     <w:p>
@@ -3528,31 +3526,7 @@
       </w:pPr>
       <w:r>
         <w:rPr/>
-        <w:t xml:space="preserve">Se tramita un solo expediente cada vez, que dispone de un número único (por mantener el historial el número usado no será el ID del expediente en la base de datos, si no un número paralelo generado desde un valor base tomado de otra base de datos existente). Cada expediente tiene un </w:t>
-      </w:r>
-      <w:r>
-        <w:rPr/>
-        <w:t xml:space="preserve">único </w:t>
-      </w:r>
-      <w:r>
-        <w:rPr/>
-        <w:t xml:space="preserve">proyecto asociado. Un proyecto puede tener modificaciones siempre que no desvirtúen su esencia (finalidad). Cada expediente puede tener diferentes solicitudes (autorización administrativa previa, autorización administrativa de construcción, etc.) sobre el mismo proyecto </w:t>
-      </w:r>
-      <w:r>
-        <w:rPr/>
-        <w:t>inicial</w:t>
-      </w:r>
-      <w:r>
-        <w:rPr/>
-        <w:t xml:space="preserve"> (o el proyecto </w:t>
-      </w:r>
-      <w:r>
-        <w:rPr/>
-        <w:t>inicial</w:t>
-      </w:r>
-      <w:r>
-        <w:rPr/>
-        <w:t xml:space="preserve"> con uno o más modificados). Cada solicitud pasa por diferentes fases (ANÁLISIS SOLICITUD, INFORMACIÓN PÚBLICA, CONSULTAS, etc.) aunque hay casos en que puede haber más de una fase activa al mismo tiempo. Cada fase puede tener uno o más trámites (por ejemplo la fase de información pública puede tener el trámite de publicación en BOE y el trámite de publicación en BOP) y cada trámite puede tener una o más tareas (redactar anuncio, poner en firma, notificar, esperar plazo, etc.)</w:t>
+        <w:t>Se tramita un solo expediente cada vez, que dispone de un número único (por mantener el historial el número usado no será el ID del expediente en la base de datos, si no un número paralelo generado desde un valor base tomado de otra base de datos existente). Cada expediente tiene un único proyecto asociado. Un proyecto puede tener modificaciones siempre que no desvirtúen su esencia (finalidad). Cada expediente puede tener diferentes solicitudes (autorización administrativa previa, autorización administrativa de construcción, etc.) sobre el mismo proyecto inicial (o el proyecto inicial con uno o más modificados). Cada solicitud pasa por diferentes fases (ANÁLISIS SOLICITUD, INFORMACIÓN PÚBLICA, CONSULTAS, etc.) aunque hay casos en que puede haber más de una fase activa al mismo tiempo. Cada fase puede tener uno o más trámites (por ejemplo la fase de información pública puede tener el trámite de publicación en BOE y el trámite de publicación en BOP) y cada trámite puede tener una o más tareas (redactar anuncio, poner en firma, notificar, esperar plazo, etc.)</w:t>
       </w:r>
     </w:p>
     <w:p>
@@ -3570,7 +3544,15 @@
       </w:r>
       <w:r>
         <w:rPr/>
-        <w:t>: La estructura esquelética de la tramitación  (EXPEDIENTE → SOLICITUD → PROYECTO → FASE → TRAMITE → TAREA) es intencionalmente  simple en cuanto a campos. La riqueza semántica NO reside en múltiples campos de cada  tabla, sino en los TIPOS que definen cada entidad (TIPO_EXPEDIENTE_ID,  TIPO_SOLICITUD_ID, TIPO_FASE_ID, TIPO_TRAMITE_ID, TIPO_TAREA_ID).</w:t>
+        <w:t xml:space="preserve">: La estructura esquelética de la tramitación  (EXPEDIENTE → </w:t>
+      </w:r>
+      <w:r>
+        <w:rPr/>
+        <w:t>PROYECTO; EXPEDIENTE</w:t>
+      </w:r>
+      <w:r>
+        <w:rPr/>
+        <w:t xml:space="preserve"> → SOLICITUD → FASE → TRAMITE → TAREA) es intencionalmente  simple en cuanto a campos. La riqueza semántica NO reside en múltiples campos de cada  tabla, sino en los TIPOS que definen cada entidad (TIPO_EXPEDIENTE_ID,  TIPO_SOLICITUD_ID, TIPO_FASE_ID, TIPO_TRAMITE_ID, TIPO_TAREA_ID).</w:t>
       </w:r>
     </w:p>
     <w:p>
@@ -3592,15 +3574,7 @@
       </w:pPr>
       <w:r>
         <w:rPr/>
-        <w:t>Por tanto, las tablas estructurales son "contenedores de tiempo" (fechas de inicio/fin)  y "conectores relacionales" (</w:t>
-      </w:r>
-      <w:r>
-        <w:rPr/>
-        <w:t>cláves foráneas</w:t>
-      </w:r>
-      <w:r>
-        <w:rPr/>
-        <w:t>), mientras que las tablas de TIPOS son "diccionarios  semánticos" que dan significado procedimental. Las reglas de negocio operan sobre estos  tipos para determinar qué está permitido, qué es obligatorio y qué secuencias son  válidas.</w:t>
+        <w:t>Por tanto, las tablas estructurales son "contenedores de tiempo" (fechas de inicio/fin)  y "conectores relacionales" (cláves foráneas), mientras que las tablas de TIPOS son "diccionarios  semánticos" que dan significado procedimental. Las reglas de negocio operan sobre estos  tipos para determinar qué está permitido, qué es obligatorio y qué secuencias son  válidas.</w:t>
       </w:r>
     </w:p>
     <w:p>
@@ -3611,11 +3585,7 @@
       </w:pPr>
       <w:r>
         <w:rPr/>
-        <w:t xml:space="preserve">Esta arquitectura mantiene la base de datos limpia, adaptable y alineada con la  terminología legal, delegando la complejidad procedimental al motor de reglas </w:t>
-      </w:r>
-      <w:r>
-        <w:rPr/>
-        <w:t>que se puede configurar y adaptar a los cambios normativos.</w:t>
+        <w:t>Esta arquitectura mantiene la base de datos limpia, adaptable y alineada con la  terminología legal, delegando la complejidad procedimental al motor de reglas que se puede configurar y adaptar a los cambios normativos.</w:t>
       </w:r>
     </w:p>
     <w:p>
@@ -3707,15 +3677,7 @@
       </w:pPr>
       <w:r>
         <w:rPr/>
-        <w:t xml:space="preserve">Las tablas estructurales  (EXPEDIENTES, SOLICITUDES, PROYECTOS, FASES, TRAMITES, TAREAS) contienen ÚNICAMENTE datos </w:t>
-      </w:r>
-      <w:r>
-        <w:rPr/>
-        <w:t xml:space="preserve">(hechos) </w:t>
-      </w:r>
-      <w:r>
-        <w:rPr/>
-        <w:t>sobre lo que existe y ha ocurrido. Estas tablas NO contienen campos  que implementen reglas de negocio (como "REQUIERE_X", "PERMITIDO_SI",  "SECUENCIA_OBLIGATORIA", etc.).  Las prohibiciones, validaciones, secuencias obligatorias y flujos procedimentales se  definen en tablas SEPARADAS de configuración de reglas, que serán consultadas por el  motor de reglas. Esta separación permite modificar el comportamiento del sistema sin  alterar la estructura de datos ni el código.</w:t>
+        <w:t>Las tablas estructurales  (EXPEDIENTES, SOLICITUDES, PROYECTOS, FASES, TRAMITES, TAREAS) contienen ÚNICAMENTE datos (hechos) sobre lo que existe y ha ocurrido. Estas tablas NO contienen campos  que implementen reglas de negocio (como "REQUIERE_X", "PERMITIDO_SI",  "SECUENCIA_OBLIGATORIA", etc.).  Las prohibiciones, validaciones, secuencias obligatorias y flujos procedimentales se  definen en tablas SEPARADAS de configuración de reglas, que serán consultadas por el  motor de reglas. Esta separación permite modificar el comportamiento del sistema sin  alterar la estructura de datos ni el código.</w:t>
       </w:r>
     </w:p>
     <w:p>
@@ -3777,11 +3739,7 @@
       </w:pPr>
       <w:r>
         <w:rPr/>
-        <w:t xml:space="preserve">Estos conceptos se implementarán mediante tablas de reglas del tipo </w:t>
-      </w:r>
-      <w:r>
-        <w:rPr/>
-        <w:t>(</w:t>
+        <w:t>Estos conceptos se implementarán mediante tablas de reglas del tipo (</w:t>
       </w:r>
       <w:r>
         <w:rPr>
@@ -3792,11 +3750,7 @@
       </w:r>
       <w:r>
         <w:rPr/>
-        <w:t>)</w:t>
-      </w:r>
-      <w:r>
-        <w:rPr/>
-        <w:t>:</w:t>
+        <w:t>):</w:t>
       </w:r>
     </w:p>
     <w:p>
@@ -4069,15 +4023,7 @@
       </w:pPr>
       <w:r>
         <w:rPr/>
-        <w:t xml:space="preserve">Contexto del expediente (tipo </w:t>
-      </w:r>
-      <w:r>
-        <w:rPr/>
-        <w:t>de suelo</w:t>
-      </w:r>
-      <w:r>
-        <w:rPr/>
-        <w:t xml:space="preserve">, instrumento ambiental, etc.) </w:t>
+        <w:t xml:space="preserve">Contexto del expediente (tipo de suelo, instrumento ambiental, etc.) </w:t>
       </w:r>
     </w:p>
     <w:p>
@@ -4339,11 +4285,7 @@
       </w:r>
       <w:r>
         <w:rPr/>
-        <w:t xml:space="preserve">: La interfaz muestra advertencias informativas (no bloqueantes) sobre datos incompletos o inconsistentes </w:t>
-      </w:r>
-      <w:r>
-        <w:rPr/>
-        <w:t>que son propios de la naturaleza de las tablas de datos (ej. dejar vacía un campo obligatorio)</w:t>
+        <w:t>: La interfaz muestra advertencias informativas (no bloqueantes) sobre datos incompletos o inconsistentes que son propios de la naturaleza de las tablas de datos (ej. dejar vacía un campo obligatorio)</w:t>
       </w:r>
     </w:p>
     <w:p>
@@ -4422,11 +4364,7 @@
       </w:r>
       <w:r>
         <w:rPr/>
-        <w:t xml:space="preserve">: El sistema sugiere o impone el siguiente paso según el contexto. </w:t>
-      </w:r>
-      <w:r>
-        <w:rPr/>
-        <w:t>Se comenzará con el “sugiere” y en función de las decisiones de la dirección se implementa el “impone”</w:t>
+        <w:t>: El sistema sugiere o impone el siguiente paso según el contexto. Se comenzará con el “sugiere” y en función de las decisiones de la dirección se implementa el “impone”</w:t>
       </w:r>
     </w:p>
     <w:p>
@@ -4500,35 +4438,7 @@
           <w:b/>
           <w:bCs/>
         </w:rPr>
-        <w:t xml:space="preserve">no </w:t>
-      </w:r>
-      <w:r>
-        <w:rPr>
-          <w:b/>
-          <w:bCs/>
-        </w:rPr>
-        <w:t xml:space="preserve">deben </w:t>
-      </w:r>
-      <w:r>
-        <w:rPr>
-          <w:b/>
-          <w:bCs/>
-        </w:rPr>
-        <w:t>duplica</w:t>
-      </w:r>
-      <w:r>
-        <w:rPr>
-          <w:b/>
-          <w:bCs/>
-        </w:rPr>
-        <w:t>r</w:t>
-      </w:r>
-      <w:r>
-        <w:rPr>
-          <w:b/>
-          <w:bCs/>
-        </w:rPr>
-        <w:t xml:space="preserve"> información</w:t>
+        <w:t>no deben duplicar información</w:t>
       </w:r>
       <w:r>
         <w:rPr/>
@@ -4621,31 +4531,7 @@
       </w:pPr>
       <w:r>
         <w:rPr/>
-        <w:t xml:space="preserve">Las reglas de negocio se aplican mediante validación en tiempo real durante la edición de campos, sin interrumpir el flujo de trabajo del usuario. El sistema NO </w:t>
-      </w:r>
-      <w:r>
-        <w:rPr/>
-        <w:t xml:space="preserve">debe </w:t>
-      </w:r>
-      <w:r>
-        <w:rPr/>
-        <w:t>utiliza</w:t>
-      </w:r>
-      <w:r>
-        <w:rPr/>
-        <w:t>r</w:t>
-      </w:r>
-      <w:r>
-        <w:rPr/>
-        <w:t xml:space="preserve"> mensajes modales (MsgBox) que bloqueen la interacción </w:t>
-      </w:r>
-      <w:r>
-        <w:rPr/>
-        <w:t>salvo riesgos de pérdidas de datos o rotura de la estructura del expediente o procedimiento</w:t>
-      </w:r>
-      <w:r>
-        <w:rPr/>
-        <w:t>. En su lugar, las validaciones producen indicadores visuales discretos:</w:t>
+        <w:t>Las reglas de negocio se aplican mediante validación en tiempo real durante la edición de campos, sin interrumpir el flujo de trabajo del usuario. El sistema NO debe utilizar mensajes modales (MsgBox) que bloqueen la interacción salvo riesgos de pérdidas de datos o rotura de la estructura del expediente o procedimiento. En su lugar, las validaciones producen indicadores visuales discretos:</w:t>
       </w:r>
     </w:p>
     <w:p>
@@ -4897,19 +4783,7 @@
       </w:r>
       <w:r>
         <w:rPr/>
-        <w:t xml:space="preserve"> lo relativo a ese expediente </w:t>
-      </w:r>
-      <w:r>
-        <w:rPr/>
-        <w:t>desde el punto de vista del usuario tramitador</w:t>
-      </w:r>
-      <w:r>
-        <w:rPr/>
-        <w:t xml:space="preserve">. </w:t>
-      </w:r>
-      <w:r>
-        <w:rPr/>
-        <w:t>Internamente es el ID del expediente.</w:t>
+        <w:t xml:space="preserve"> lo relativo a ese expediente desde el punto de vista del usuario tramitador. Internamente es el ID del expediente.</w:t>
       </w:r>
     </w:p>
     <w:p>
@@ -4920,23 +4794,7 @@
       </w:pPr>
       <w:r>
         <w:rPr/>
-        <w:t xml:space="preserve">El responsable ID es la persona que es responsable de ese expediente por completo y en la estructura empresarial es la única persona que está “permitida” a actuar sobre es expedientes y todas las tablas y datos asociadas. </w:t>
-      </w:r>
-      <w:r>
-        <w:rPr/>
-        <w:t>E</w:t>
-      </w:r>
-      <w:r>
-        <w:rPr/>
-        <w:t xml:space="preserve">l sistema no impide a otro usuario actuar sobre ese expediente, </w:t>
-      </w:r>
-      <w:r>
-        <w:rPr/>
-        <w:t>pero en ese caso las actuaciones quedarán registradas en el cuaderno de bitácora, previa advertencia no intrusiva.</w:t>
-      </w:r>
-      <w:r>
-        <w:rPr/>
-        <w:t xml:space="preserve"> </w:t>
+        <w:t xml:space="preserve">El responsable ID es la persona que es responsable de ese expediente por completo y en la estructura empresarial es la única persona que está “permitida” a actuar sobre es expedientes y todas las tablas y datos asociadas. El sistema no impide a otro usuario actuar sobre ese expediente, pero en ese caso las actuaciones quedarán registradas en el cuaderno de bitácora, previa advertencia no intrusiva. </w:t>
       </w:r>
     </w:p>
     <w:p>
@@ -4983,23 +4841,7 @@
       </w:pPr>
       <w:r>
         <w:rPr/>
-        <w:t xml:space="preserve">El campo FECHA es la fecha de </w:t>
-      </w:r>
-      <w:r>
-        <w:rPr/>
-        <w:t xml:space="preserve">entrada de </w:t>
-      </w:r>
-      <w:r>
-        <w:rPr/>
-        <w:t xml:space="preserve">la solicitud </w:t>
-      </w:r>
-      <w:r>
-        <w:rPr/>
-        <w:t>en la Administración</w:t>
-      </w:r>
-      <w:r>
-        <w:rPr/>
-        <w:t>.</w:t>
+        <w:t>El campo FECHA es la fecha de entrada de la solicitud en la Administración.</w:t>
       </w:r>
     </w:p>
     <w:p>
@@ -5012,28 +4854,7 @@
           <w:strike/>
           <w:u w:val="none"/>
         </w:rPr>
-        <w:t xml:space="preserve">El campo PROYECTO_ID es la referencia al proyecto que se acompaña </w:t>
-      </w:r>
-      <w:r>
-        <w:rPr>
-          <w:strike/>
-          <w:u w:val="none"/>
-        </w:rPr>
-        <w:t>con la</w:t>
-      </w:r>
-      <w:r>
-        <w:rPr>
-          <w:strike/>
-          <w:u w:val="none"/>
-        </w:rPr>
-        <w:t xml:space="preserve"> solicitud </w:t>
-      </w:r>
-      <w:r>
-        <w:rPr>
-          <w:strike/>
-          <w:u w:val="none"/>
-        </w:rPr>
-        <w:t>y que pertenece al expediente</w:t>
+        <w:t>El campo PROYECTO_ID es la referencia al proyecto que se acompaña con la solicitud y que pertenece al expediente</w:t>
       </w:r>
       <w:r>
         <w:rPr/>
@@ -5198,7 +5019,13 @@
       </w:pPr>
       <w:r>
         <w:rPr/>
-        <w:t>DOCUMENTO_RESULTADO_ID: posible vínculo al documento oficial generado. Posiblemente desaparezca.</w:t>
+        <w:t xml:space="preserve">DOCUMENTO_RESULTADO_ID: posible vínculo al documento oficial generado. </w:t>
+      </w:r>
+      <w:r>
+        <w:rPr>
+          <w:u w:val="single"/>
+        </w:rPr>
+        <w:t>Posiblemente desaparezca.</w:t>
       </w:r>
     </w:p>
     <w:p>
@@ -5378,7 +5205,15 @@
       </w:pPr>
       <w:r>
         <w:rPr/>
-        <w:t>Campos automatizados (fecha fin) y campos manuales (éxito) coexisten para flexibilidad y control.</w:t>
+        <w:t xml:space="preserve">Campos </w:t>
+      </w:r>
+      <w:r>
+        <w:rPr/>
+        <w:t>manuales o semi-</w:t>
+      </w:r>
+      <w:r>
+        <w:rPr/>
+        <w:t>automatizados (fecha fin) y campos manuales (éxito) coexisten para flexibilidad y control.</w:t>
       </w:r>
     </w:p>
     <w:p>
@@ -5437,49 +5272,7 @@
       </w:pPr>
       <w:r>
         <w:rPr/>
-        <w:t>En los trámites, la secuencia de tareas sigue tres patrones principales:</w:t>
-      </w:r>
-    </w:p>
-    <w:p>
-      <w:pPr>
-        <w:pStyle w:val="Normal"/>
-        <w:numPr>
-          <w:ilvl w:val="1"/>
-          <w:numId w:val="31"/>
-        </w:numPr>
-        <w:rPr/>
-      </w:pPr>
-      <w:r>
-        <w:rPr/>
-        <w:t xml:space="preserve">REDACTAR → FIRMA → NOTIFICAR → ESPERAR </w:t>
-      </w:r>
-    </w:p>
-    <w:p>
-      <w:pPr>
-        <w:pStyle w:val="Normal"/>
-        <w:numPr>
-          <w:ilvl w:val="1"/>
-          <w:numId w:val="31"/>
-        </w:numPr>
-        <w:rPr/>
-      </w:pPr>
-      <w:r>
-        <w:rPr/>
-        <w:t xml:space="preserve">ANALISIS → REDACTAR → FIRMA → NOTIFICAR </w:t>
-      </w:r>
-    </w:p>
-    <w:p>
-      <w:pPr>
-        <w:pStyle w:val="Normal"/>
-        <w:numPr>
-          <w:ilvl w:val="1"/>
-          <w:numId w:val="31"/>
-        </w:numPr>
-        <w:rPr/>
-      </w:pPr>
-      <w:r>
-        <w:rPr/>
-        <w:t xml:space="preserve">CHECKLIST(S) (análisis documental) </w:t>
+        <w:t>En los trámites, la secuencia de tareas sigue patrones.</w:t>
       </w:r>
     </w:p>
     <w:p>
@@ -5519,16 +5312,6 @@
       <w:r>
         <w:rPr/>
         <w:t>Estos 3 datos diferenciales (secuencia, actores y documentos) se deberían poder deducir de la combinación TIPO_TRAMITE y de la tarea en si, así como de las reglas de negocio. Por ejemplo, del trámite ANUNCIO_BOP se debería deducir que la secuencia es del tipo REDACTAR&gt;FIRMA&gt;NOTIFICAR&gt;PUBLICAR→ESPERAR, que las tareas REDACTAR y FIRMA los documentos son el anuncio y el oficio que lo acompaña, que la tarea NOTIFICAR es al titular y a la Diputación (encargada del BOP) y que la tarea ESPERAR es el transcurso de tiempo.</w:t>
-      </w:r>
-    </w:p>
-    <w:p>
-      <w:pPr>
-        <w:pStyle w:val="Normal"/>
-        <w:rPr/>
-      </w:pPr>
-      <w:r>
-        <w:rPr/>
-        <w:t>Digamos que el patrón 1 es de salida con respuesta y plazo, el patrón 2 es de salida sin respuesta y el patrón 3 es interno, sujeto al consumo de tiempo de la fase.</w:t>
       </w:r>
     </w:p>
     <w:p>
@@ -5572,7 +5355,7 @@
         <w:pStyle w:val="Normal"/>
         <w:numPr>
           <w:ilvl w:val="0"/>
-          <w:numId w:val="32"/>
+          <w:numId w:val="31"/>
         </w:numPr>
         <w:rPr/>
       </w:pPr>
@@ -5586,7 +5369,7 @@
         <w:pStyle w:val="Normal"/>
         <w:numPr>
           <w:ilvl w:val="0"/>
-          <w:numId w:val="32"/>
+          <w:numId w:val="31"/>
         </w:numPr>
         <w:rPr/>
       </w:pPr>
@@ -5600,7 +5383,7 @@
         <w:pStyle w:val="Normal"/>
         <w:numPr>
           <w:ilvl w:val="0"/>
-          <w:numId w:val="32"/>
+          <w:numId w:val="31"/>
         </w:numPr>
         <w:rPr/>
       </w:pPr>
@@ -5640,7 +5423,7 @@
         <w:pStyle w:val="Normal"/>
         <w:numPr>
           <w:ilvl w:val="0"/>
-          <w:numId w:val="33"/>
+          <w:numId w:val="32"/>
         </w:numPr>
         <w:rPr>
           <w:strike/>
@@ -5658,7 +5441,7 @@
         <w:pStyle w:val="Normal"/>
         <w:numPr>
           <w:ilvl w:val="0"/>
-          <w:numId w:val="33"/>
+          <w:numId w:val="32"/>
         </w:numPr>
         <w:rPr/>
       </w:pPr>
@@ -5703,7 +5486,7 @@
         <w:pStyle w:val="Normal"/>
         <w:numPr>
           <w:ilvl w:val="0"/>
-          <w:numId w:val="34"/>
+          <w:numId w:val="33"/>
         </w:numPr>
         <w:tabs>
           <w:tab w:val="left" w:pos="709" w:leader="none"/>
@@ -5721,7 +5504,7 @@
         <w:pStyle w:val="Normal"/>
         <w:numPr>
           <w:ilvl w:val="0"/>
-          <w:numId w:val="34"/>
+          <w:numId w:val="33"/>
         </w:numPr>
         <w:tabs>
           <w:tab w:val="left" w:pos="709" w:leader="none"/>
@@ -5739,7 +5522,7 @@
         <w:pStyle w:val="Normal"/>
         <w:numPr>
           <w:ilvl w:val="0"/>
-          <w:numId w:val="34"/>
+          <w:numId w:val="33"/>
         </w:numPr>
         <w:tabs>
           <w:tab w:val="left" w:pos="709" w:leader="none"/>
@@ -5757,7 +5540,7 @@
         <w:pStyle w:val="Normal"/>
         <w:numPr>
           <w:ilvl w:val="0"/>
-          <w:numId w:val="34"/>
+          <w:numId w:val="33"/>
         </w:numPr>
         <w:tabs>
           <w:tab w:val="left" w:pos="709" w:leader="none"/>
@@ -5806,7 +5589,7 @@
         <w:pStyle w:val="Normal"/>
         <w:numPr>
           <w:ilvl w:val="0"/>
-          <w:numId w:val="35"/>
+          <w:numId w:val="34"/>
         </w:numPr>
         <w:tabs>
           <w:tab w:val="left" w:pos="709" w:leader="none"/>
@@ -5817,6 +5600,49 @@
       <w:r>
         <w:rPr/>
         <w:t>Las reglas de negocio lo gobiernan todo.</w:t>
+      </w:r>
+    </w:p>
+    <w:p>
+      <w:pPr>
+        <w:pStyle w:val="Normal"/>
+        <w:numPr>
+          <w:ilvl w:val="0"/>
+          <w:numId w:val="34"/>
+        </w:numPr>
+        <w:tabs>
+          <w:tab w:val="left" w:pos="709" w:leader="none"/>
+        </w:tabs>
+        <w:ind w:hanging="283" w:start="709"/>
+        <w:rPr/>
+      </w:pPr>
+      <w:r>
+        <w:rPr/>
+        <w:t>Cualquier desviación de un caso particular de esos patrones nos rompe la lógica. Hay que seguir estudiando casos particulares.</w:t>
+      </w:r>
+    </w:p>
+    <w:p>
+      <w:pPr>
+        <w:pStyle w:val="Heading3"/>
+        <w:numPr>
+          <w:ilvl w:val="2"/>
+          <w:numId w:val="2"/>
+        </w:numPr>
+        <w:ind w:hanging="0" w:start="0"/>
+        <w:rPr/>
+      </w:pPr>
+      <w:r>
+        <w:rPr/>
+        <w:t>La tarea y sus tipos</w:t>
+      </w:r>
+    </w:p>
+    <w:p>
+      <w:pPr>
+        <w:pStyle w:val="Normal"/>
+        <w:rPr/>
+      </w:pPr>
+      <w:r>
+        <w:rPr/>
+        <w:t>La tarea es la unidad de trabajo registrable con entrada de documento y salida de documento:</w:t>
       </w:r>
     </w:p>
     <w:p>
@@ -5826,15 +5652,127 @@
           <w:ilvl w:val="0"/>
           <w:numId w:val="35"/>
         </w:numPr>
-        <w:tabs>
-          <w:tab w:val="left" w:pos="709" w:leader="none"/>
-        </w:tabs>
-        <w:ind w:hanging="283" w:start="709"/>
-        <w:rPr/>
-      </w:pPr>
-      <w:r>
-        <w:rPr/>
-        <w:t>Cualquier desviación de un caso particular de esos patrones nos rompe la lógica. Hay que seguir estudiando casos particulares.</w:t>
+        <w:rPr/>
+      </w:pPr>
+      <w:r>
+        <w:rPr>
+          <w:rStyle w:val="Strong"/>
+        </w:rPr>
+        <w:t>Relación unidireccional:</w:t>
+      </w:r>
+      <w:r>
+        <w:rPr/>
+        <w:t> TAREA → DOCUMENTO (no al revés)</w:t>
+      </w:r>
+    </w:p>
+    <w:p>
+      <w:pPr>
+        <w:pStyle w:val="Normal"/>
+        <w:numPr>
+          <w:ilvl w:val="0"/>
+          <w:numId w:val="35"/>
+        </w:numPr>
+        <w:rPr/>
+      </w:pPr>
+      <w:r>
+        <w:rPr>
+          <w:rStyle w:val="Strong"/>
+        </w:rPr>
+        <w:t>Documento agnóstico:</w:t>
+      </w:r>
+      <w:r>
+        <w:rPr/>
+        <w:t> El documento no sabe de tareas, las tareas apuntan a documentos</w:t>
+      </w:r>
+    </w:p>
+    <w:p>
+      <w:pPr>
+        <w:pStyle w:val="Normal"/>
+        <w:numPr>
+          <w:ilvl w:val="0"/>
+          <w:numId w:val="35"/>
+        </w:numPr>
+        <w:rPr/>
+      </w:pPr>
+      <w:r>
+        <w:rPr>
+          <w:rStyle w:val="Strong"/>
+        </w:rPr>
+        <w:t>Un documento, un productor:</w:t>
+      </w:r>
+      <w:r>
+        <w:rPr/>
+        <w:t> Un documento solo puede ser producido por una tarea (índice único)</w:t>
+      </w:r>
+    </w:p>
+    <w:p>
+      <w:pPr>
+        <w:pStyle w:val="Normal"/>
+        <w:numPr>
+          <w:ilvl w:val="0"/>
+          <w:numId w:val="35"/>
+        </w:numPr>
+        <w:rPr/>
+      </w:pPr>
+      <w:r>
+        <w:rPr>
+          <w:rStyle w:val="Strong"/>
+        </w:rPr>
+        <w:t>Un documento, múltiples consumidores:</w:t>
+      </w:r>
+      <w:r>
+        <w:rPr/>
+        <w:t> Varias tareas pueden usar el mismo documento de entrada</w:t>
+      </w:r>
+    </w:p>
+    <w:p>
+      <w:pPr>
+        <w:pStyle w:val="Normal"/>
+        <w:rPr/>
+      </w:pPr>
+      <w:r>
+        <w:rPr/>
+        <w:t>Tras la revisión de las fases, trámites y tareas se concluye que solo hay 7 tipos de tareas:</w:t>
+      </w:r>
+    </w:p>
+    <w:p>
+      <w:pPr>
+        <w:pStyle w:val="Normal"/>
+        <w:rPr/>
+      </w:pPr>
+      <w:r>
+        <w:rPr/>
+        <w:t>INCORPORAR, ANALISIS, REDACTAR, FIRMAR, NOTIFICAR, PUBLICAR y ESPERARPLAZO</w:t>
+      </w:r>
+    </w:p>
+    <w:p>
+      <w:pPr>
+        <w:pStyle w:val="Normal"/>
+        <w:rPr/>
+      </w:pPr>
+      <w:r>
+        <w:rPr/>
+        <w:t>La tarea tiene claves foráneas hacia documentos: documento usado y documento producido. Pueden ser nulas pero son sometidas a las comprobaciones de las reglas de negocio.</w:t>
+      </w:r>
+    </w:p>
+    <w:p>
+      <w:pPr>
+        <w:pStyle w:val="Normal"/>
+        <w:rPr/>
+      </w:pPr>
+      <w:r>
+        <w:rPr/>
+        <w:t>La tarea  tiene una clave foránea hacia el trámite al que pertenece. No puede ser nula.</w:t>
+      </w:r>
+    </w:p>
+    <w:p>
+      <w:pPr>
+        <w:pStyle w:val="Normal"/>
+        <w:rPr/>
+      </w:pPr>
+      <w:r>
+        <w:rPr/>
+        <w:t>Tienen fechas de inicio y fecha de fin. Esas fechas se introducen manualmente por el usuario:</w:t>
       </w:r>
     </w:p>
     <w:p>
@@ -5847,196 +5785,47 @@
           <w:b/>
           <w:bCs/>
         </w:rPr>
-        <w:t>Estructura propuesta</w:t>
-      </w:r>
-      <w:r>
-        <w:rPr/>
-        <w:t xml:space="preserve">: </w:t>
-      </w:r>
-    </w:p>
-    <w:p>
-      <w:pPr>
-        <w:pStyle w:val="Normal"/>
+        <w:t>Fecha de inicio</w:t>
+      </w:r>
+      <w:r>
+        <w:rPr/>
+        <w:t>: Puede ser la fecha administrativa del documento consumido, en la fecha en la que se inicia la tarea si no tiene plazo de inicio asociado, o en la fecha de inicio de plazos por el documento producido en la tarea anterior. Puede ser nula</w:t>
+      </w:r>
+    </w:p>
+    <w:p>
+      <w:pPr>
+        <w:pStyle w:val="Normal"/>
+        <w:rPr/>
+      </w:pPr>
+      <w:r>
         <w:rPr>
           <w:b/>
           <w:bCs/>
         </w:rPr>
-      </w:pPr>
-      <w:r>
-        <w:rPr>
-          <w:b/>
-          <w:bCs/>
-        </w:rPr>
-      </w:r>
-    </w:p>
-    <w:p>
-      <w:pPr>
-        <w:pStyle w:val="Normal"/>
-        <w:rPr/>
-      </w:pPr>
-      <w:r>
-        <w:rPr/>
-        <w:t>TIPOS_TRAMITES (tabla maestra)</w:t>
-      </w:r>
-    </w:p>
-    <w:p>
-      <w:pPr>
-        <w:pStyle w:val="Normal"/>
-        <w:rPr/>
-      </w:pPr>
-      <w:r>
-        <w:rPr/>
-        <w:t xml:space="preserve">    </w:t>
-      </w:r>
-      <w:r>
-        <w:rPr/>
-        <w:t>- ID</w:t>
-      </w:r>
-    </w:p>
-    <w:p>
-      <w:pPr>
-        <w:pStyle w:val="Normal"/>
-        <w:rPr/>
-      </w:pPr>
-      <w:r>
-        <w:rPr/>
-        <w:t xml:space="preserve">    </w:t>
-      </w:r>
-      <w:r>
-        <w:rPr/>
-        <w:t>- CODIGO</w:t>
-      </w:r>
-    </w:p>
-    <w:p>
-      <w:pPr>
-        <w:pStyle w:val="Normal"/>
-        <w:rPr/>
-      </w:pPr>
-      <w:r>
-        <w:rPr/>
-        <w:t xml:space="preserve">    </w:t>
-      </w:r>
-      <w:r>
-        <w:rPr/>
-        <w:t>- NOMBRE</w:t>
-      </w:r>
-    </w:p>
-    <w:p>
-      <w:pPr>
-        <w:pStyle w:val="Normal"/>
-        <w:rPr/>
-      </w:pPr>
-      <w:r>
-        <w:rPr/>
-        <w:t xml:space="preserve">    </w:t>
-      </w:r>
-      <w:r>
-        <w:rPr/>
-        <w:t>- DESCRIPCION</w:t>
-      </w:r>
-    </w:p>
-    <w:p>
-      <w:pPr>
-        <w:pStyle w:val="Normal"/>
-        <w:rPr/>
-      </w:pPr>
-      <w:r>
-        <w:rPr/>
-        <w:t xml:space="preserve">   </w:t>
-      </w:r>
-    </w:p>
-    <w:p>
-      <w:pPr>
-        <w:pStyle w:val="Normal"/>
-        <w:rPr/>
-      </w:pPr>
-      <w:r>
-        <w:rPr/>
-        <w:t>TRAMITES (tabla base)</w:t>
-      </w:r>
-    </w:p>
-    <w:p>
-      <w:pPr>
-        <w:pStyle w:val="Normal"/>
-        <w:rPr/>
-      </w:pPr>
-      <w:r>
-        <w:rPr/>
-        <w:t xml:space="preserve">    </w:t>
-      </w:r>
-      <w:r>
-        <w:rPr/>
-        <w:t>- ID</w:t>
-      </w:r>
-    </w:p>
-    <w:p>
-      <w:pPr>
-        <w:pStyle w:val="Normal"/>
-        <w:rPr/>
-      </w:pPr>
-      <w:r>
-        <w:rPr/>
-        <w:t xml:space="preserve">    </w:t>
-      </w:r>
-      <w:r>
-        <w:rPr/>
-        <w:t>- FASE_ID (FK → FASES)</w:t>
-      </w:r>
-    </w:p>
-    <w:p>
-      <w:pPr>
-        <w:pStyle w:val="Normal"/>
-        <w:rPr/>
-      </w:pPr>
-      <w:r>
-        <w:rPr/>
-        <w:t xml:space="preserve">    </w:t>
-      </w:r>
-      <w:r>
-        <w:rPr/>
-        <w:t>- TIPO_TRAMITE_ID (FK → TIPOS_TRAMITES)</w:t>
-      </w:r>
-    </w:p>
-    <w:p>
-      <w:pPr>
-        <w:pStyle w:val="Normal"/>
-        <w:rPr/>
-      </w:pPr>
-      <w:r>
-        <w:rPr/>
-        <w:t xml:space="preserve">    </w:t>
-      </w:r>
-      <w:r>
-        <w:rPr/>
-        <w:t>- FECHA_INICIO</w:t>
-      </w:r>
-    </w:p>
-    <w:p>
-      <w:pPr>
-        <w:pStyle w:val="Normal"/>
-        <w:rPr/>
-      </w:pPr>
-      <w:r>
-        <w:rPr/>
-        <w:t xml:space="preserve">    </w:t>
-      </w:r>
-      <w:r>
-        <w:rPr/>
-        <w:t>- FECHA_FIN</w:t>
-      </w:r>
-    </w:p>
-    <w:p>
-      <w:pPr>
-        <w:pStyle w:val="Normal"/>
-        <w:rPr/>
-      </w:pPr>
-      <w:r>
-        <w:rPr/>
-        <w:t xml:space="preserve">    </w:t>
-      </w:r>
-      <w:r>
-        <w:rPr/>
-        <w:t>- OBSERVACIONES</w:t>
+        <w:t>Fecha de fin</w:t>
+      </w:r>
+      <w:r>
+        <w:rPr/>
+        <w:t>: Puede ser la fecha la fecha que tiene el documento producido, la fecha de finalización de un plazo o la fecha de finalización de la tarea si no tiene plazos asociados. Puede ser nula.</w:t>
+      </w:r>
+    </w:p>
+    <w:p>
+      <w:pPr>
+        <w:pStyle w:val="Normal"/>
+        <w:rPr/>
+      </w:pPr>
+      <w:r>
+        <w:rPr/>
+      </w:r>
+    </w:p>
+    <w:p>
+      <w:pPr>
+        <w:pStyle w:val="Normal"/>
+        <w:rPr/>
+      </w:pPr>
+      <w:r>
+        <w:rPr/>
+        <w:t>Las reglas de negocio comprobarán la coherencia entre la existencia de las claves foráneas de documentos y las fechas de inicio y fin, por ejemplo: Una fecha de fin no nula implica que se debe comprobar que las tareas con salida obligatoria tienen que tener un id de documento producido no nulo.</w:t>
       </w:r>
     </w:p>
     <w:sectPr>
@@ -10086,8 +9875,8 @@
   <w:abstractNum w:abstractNumId="31">
     <w:lvl w:ilvl="0">
       <w:start w:val="1"/>
-      <w:numFmt w:val="decimal"/>
-      <w:lvlText w:val="%1."/>
+      <w:numFmt w:val="bullet"/>
+      <w:lvlText w:val=""/>
       <w:lvlJc w:val="start"/>
       <w:pPr>
         <w:tabs>
@@ -10095,12 +9884,14 @@
         </w:tabs>
         <w:ind w:start="720" w:hanging="360"/>
       </w:pPr>
-      <w:rPr/>
+      <w:rPr>
+        <w:rFonts w:ascii="Symbol" w:hAnsi="Symbol" w:cs="Symbol" w:hint="default"/>
+      </w:rPr>
     </w:lvl>
     <w:lvl w:ilvl="1">
       <w:start w:val="1"/>
-      <w:numFmt w:val="decimal"/>
-      <w:lvlText w:val="%2."/>
+      <w:numFmt w:val="bullet"/>
+      <w:lvlText w:val="◦"/>
       <w:lvlJc w:val="start"/>
       <w:pPr>
         <w:tabs>
@@ -10108,12 +9899,14 @@
         </w:tabs>
         <w:ind w:start="1080" w:hanging="360"/>
       </w:pPr>
-      <w:rPr/>
+      <w:rPr>
+        <w:rFonts w:ascii="OpenSymbol" w:hAnsi="OpenSymbol" w:cs="OpenSymbol" w:hint="default"/>
+      </w:rPr>
     </w:lvl>
     <w:lvl w:ilvl="2">
       <w:start w:val="1"/>
-      <w:numFmt w:val="decimal"/>
-      <w:lvlText w:val="%3."/>
+      <w:numFmt w:val="bullet"/>
+      <w:lvlText w:val="▪"/>
       <w:lvlJc w:val="start"/>
       <w:pPr>
         <w:tabs>
@@ -10121,12 +9914,14 @@
         </w:tabs>
         <w:ind w:start="1440" w:hanging="360"/>
       </w:pPr>
-      <w:rPr/>
+      <w:rPr>
+        <w:rFonts w:ascii="OpenSymbol" w:hAnsi="OpenSymbol" w:cs="OpenSymbol" w:hint="default"/>
+      </w:rPr>
     </w:lvl>
     <w:lvl w:ilvl="3">
       <w:start w:val="1"/>
-      <w:numFmt w:val="decimal"/>
-      <w:lvlText w:val="%4."/>
+      <w:numFmt w:val="bullet"/>
+      <w:lvlText w:val=""/>
       <w:lvlJc w:val="start"/>
       <w:pPr>
         <w:tabs>
@@ -10134,12 +9929,14 @@
         </w:tabs>
         <w:ind w:start="1800" w:hanging="360"/>
       </w:pPr>
-      <w:rPr/>
+      <w:rPr>
+        <w:rFonts w:ascii="Symbol" w:hAnsi="Symbol" w:cs="Symbol" w:hint="default"/>
+      </w:rPr>
     </w:lvl>
     <w:lvl w:ilvl="4">
       <w:start w:val="1"/>
-      <w:numFmt w:val="decimal"/>
-      <w:lvlText w:val="%5."/>
+      <w:numFmt w:val="bullet"/>
+      <w:lvlText w:val="◦"/>
       <w:lvlJc w:val="start"/>
       <w:pPr>
         <w:tabs>
@@ -10147,12 +9944,14 @@
         </w:tabs>
         <w:ind w:start="2160" w:hanging="360"/>
       </w:pPr>
-      <w:rPr/>
+      <w:rPr>
+        <w:rFonts w:ascii="OpenSymbol" w:hAnsi="OpenSymbol" w:cs="OpenSymbol" w:hint="default"/>
+      </w:rPr>
     </w:lvl>
     <w:lvl w:ilvl="5">
       <w:start w:val="1"/>
-      <w:numFmt w:val="decimal"/>
-      <w:lvlText w:val="%6."/>
+      <w:numFmt w:val="bullet"/>
+      <w:lvlText w:val="▪"/>
       <w:lvlJc w:val="start"/>
       <w:pPr>
         <w:tabs>
@@ -10160,12 +9959,14 @@
         </w:tabs>
         <w:ind w:start="2520" w:hanging="360"/>
       </w:pPr>
-      <w:rPr/>
+      <w:rPr>
+        <w:rFonts w:ascii="OpenSymbol" w:hAnsi="OpenSymbol" w:cs="OpenSymbol" w:hint="default"/>
+      </w:rPr>
     </w:lvl>
     <w:lvl w:ilvl="6">
       <w:start w:val="1"/>
-      <w:numFmt w:val="decimal"/>
-      <w:lvlText w:val="%7."/>
+      <w:numFmt w:val="bullet"/>
+      <w:lvlText w:val=""/>
       <w:lvlJc w:val="start"/>
       <w:pPr>
         <w:tabs>
@@ -10173,12 +9974,14 @@
         </w:tabs>
         <w:ind w:start="2880" w:hanging="360"/>
       </w:pPr>
-      <w:rPr/>
+      <w:rPr>
+        <w:rFonts w:ascii="Symbol" w:hAnsi="Symbol" w:cs="Symbol" w:hint="default"/>
+      </w:rPr>
     </w:lvl>
     <w:lvl w:ilvl="7">
       <w:start w:val="1"/>
-      <w:numFmt w:val="decimal"/>
-      <w:lvlText w:val="%8."/>
+      <w:numFmt w:val="bullet"/>
+      <w:lvlText w:val="◦"/>
       <w:lvlJc w:val="start"/>
       <w:pPr>
         <w:tabs>
@@ -10186,12 +9989,14 @@
         </w:tabs>
         <w:ind w:start="3240" w:hanging="360"/>
       </w:pPr>
-      <w:rPr/>
+      <w:rPr>
+        <w:rFonts w:ascii="OpenSymbol" w:hAnsi="OpenSymbol" w:cs="OpenSymbol" w:hint="default"/>
+      </w:rPr>
     </w:lvl>
     <w:lvl w:ilvl="8">
       <w:start w:val="1"/>
-      <w:numFmt w:val="decimal"/>
-      <w:lvlText w:val="%9."/>
+      <w:numFmt w:val="bullet"/>
+      <w:lvlText w:val="▪"/>
       <w:lvlJc w:val="start"/>
       <w:pPr>
         <w:tabs>
@@ -10199,7 +10004,9 @@
         </w:tabs>
         <w:ind w:start="3600" w:hanging="360"/>
       </w:pPr>
-      <w:rPr/>
+      <w:rPr>
+        <w:rFonts w:ascii="OpenSymbol" w:hAnsi="OpenSymbol" w:cs="OpenSymbol" w:hint="default"/>
+      </w:rPr>
     </w:lvl>
   </w:abstractNum>
   <w:abstractNum w:abstractNumId="32">
@@ -10347,9 +10154,9 @@
       <w:lvlJc w:val="start"/>
       <w:pPr>
         <w:tabs>
-          <w:tab w:val="num" w:pos="720"/>
-        </w:tabs>
-        <w:ind w:start="720" w:hanging="360"/>
+          <w:tab w:val="num" w:pos="709"/>
+        </w:tabs>
+        <w:ind w:start="709" w:hanging="283"/>
       </w:pPr>
       <w:rPr>
         <w:rFonts w:ascii="Symbol" w:hAnsi="Symbol" w:cs="Symbol" w:hint="default"/>
@@ -10358,31 +10165,31 @@
     <w:lvl w:ilvl="1">
       <w:start w:val="1"/>
       <w:numFmt w:val="bullet"/>
-      <w:lvlText w:val="◦"/>
-      <w:lvlJc w:val="start"/>
-      <w:pPr>
-        <w:tabs>
-          <w:tab w:val="num" w:pos="1080"/>
-        </w:tabs>
-        <w:ind w:start="1080" w:hanging="360"/>
-      </w:pPr>
-      <w:rPr>
-        <w:rFonts w:ascii="OpenSymbol" w:hAnsi="OpenSymbol" w:cs="OpenSymbol" w:hint="default"/>
+      <w:lvlText w:val=""/>
+      <w:lvlJc w:val="start"/>
+      <w:pPr>
+        <w:tabs>
+          <w:tab w:val="num" w:pos="1418"/>
+        </w:tabs>
+        <w:ind w:start="1418" w:hanging="283"/>
+      </w:pPr>
+      <w:rPr>
+        <w:rFonts w:ascii="Symbol" w:hAnsi="Symbol" w:cs="Symbol" w:hint="default"/>
       </w:rPr>
     </w:lvl>
     <w:lvl w:ilvl="2">
       <w:start w:val="1"/>
       <w:numFmt w:val="bullet"/>
-      <w:lvlText w:val="▪"/>
-      <w:lvlJc w:val="start"/>
-      <w:pPr>
-        <w:tabs>
-          <w:tab w:val="num" w:pos="1440"/>
-        </w:tabs>
-        <w:ind w:start="1440" w:hanging="360"/>
-      </w:pPr>
-      <w:rPr>
-        <w:rFonts w:ascii="OpenSymbol" w:hAnsi="OpenSymbol" w:cs="OpenSymbol" w:hint="default"/>
+      <w:lvlText w:val=""/>
+      <w:lvlJc w:val="start"/>
+      <w:pPr>
+        <w:tabs>
+          <w:tab w:val="num" w:pos="2127"/>
+        </w:tabs>
+        <w:ind w:start="2127" w:hanging="283"/>
+      </w:pPr>
+      <w:rPr>
+        <w:rFonts w:ascii="Symbol" w:hAnsi="Symbol" w:cs="Symbol" w:hint="default"/>
       </w:rPr>
     </w:lvl>
     <w:lvl w:ilvl="3">
@@ -10392,9 +10199,9 @@
       <w:lvlJc w:val="start"/>
       <w:pPr>
         <w:tabs>
-          <w:tab w:val="num" w:pos="1800"/>
-        </w:tabs>
-        <w:ind w:start="1800" w:hanging="360"/>
+          <w:tab w:val="num" w:pos="2836"/>
+        </w:tabs>
+        <w:ind w:start="2836" w:hanging="283"/>
       </w:pPr>
       <w:rPr>
         <w:rFonts w:ascii="Symbol" w:hAnsi="Symbol" w:cs="Symbol" w:hint="default"/>
@@ -10403,31 +10210,31 @@
     <w:lvl w:ilvl="4">
       <w:start w:val="1"/>
       <w:numFmt w:val="bullet"/>
-      <w:lvlText w:val="◦"/>
-      <w:lvlJc w:val="start"/>
-      <w:pPr>
-        <w:tabs>
-          <w:tab w:val="num" w:pos="2160"/>
-        </w:tabs>
-        <w:ind w:start="2160" w:hanging="360"/>
-      </w:pPr>
-      <w:rPr>
-        <w:rFonts w:ascii="OpenSymbol" w:hAnsi="OpenSymbol" w:cs="OpenSymbol" w:hint="default"/>
+      <w:lvlText w:val=""/>
+      <w:lvlJc w:val="start"/>
+      <w:pPr>
+        <w:tabs>
+          <w:tab w:val="num" w:pos="3545"/>
+        </w:tabs>
+        <w:ind w:start="3545" w:hanging="283"/>
+      </w:pPr>
+      <w:rPr>
+        <w:rFonts w:ascii="Symbol" w:hAnsi="Symbol" w:cs="Symbol" w:hint="default"/>
       </w:rPr>
     </w:lvl>
     <w:lvl w:ilvl="5">
       <w:start w:val="1"/>
       <w:numFmt w:val="bullet"/>
-      <w:lvlText w:val="▪"/>
-      <w:lvlJc w:val="start"/>
-      <w:pPr>
-        <w:tabs>
-          <w:tab w:val="num" w:pos="2520"/>
-        </w:tabs>
-        <w:ind w:start="2520" w:hanging="360"/>
-      </w:pPr>
-      <w:rPr>
-        <w:rFonts w:ascii="OpenSymbol" w:hAnsi="OpenSymbol" w:cs="OpenSymbol" w:hint="default"/>
+      <w:lvlText w:val=""/>
+      <w:lvlJc w:val="start"/>
+      <w:pPr>
+        <w:tabs>
+          <w:tab w:val="num" w:pos="4254"/>
+        </w:tabs>
+        <w:ind w:start="4254" w:hanging="283"/>
+      </w:pPr>
+      <w:rPr>
+        <w:rFonts w:ascii="Symbol" w:hAnsi="Symbol" w:cs="Symbol" w:hint="default"/>
       </w:rPr>
     </w:lvl>
     <w:lvl w:ilvl="6">
@@ -10437,9 +10244,9 @@
       <w:lvlJc w:val="start"/>
       <w:pPr>
         <w:tabs>
-          <w:tab w:val="num" w:pos="2880"/>
-        </w:tabs>
-        <w:ind w:start="2880" w:hanging="360"/>
+          <w:tab w:val="num" w:pos="4963"/>
+        </w:tabs>
+        <w:ind w:start="4963" w:hanging="283"/>
       </w:pPr>
       <w:rPr>
         <w:rFonts w:ascii="Symbol" w:hAnsi="Symbol" w:cs="Symbol" w:hint="default"/>
@@ -10448,31 +10255,31 @@
     <w:lvl w:ilvl="7">
       <w:start w:val="1"/>
       <w:numFmt w:val="bullet"/>
-      <w:lvlText w:val="◦"/>
-      <w:lvlJc w:val="start"/>
-      <w:pPr>
-        <w:tabs>
-          <w:tab w:val="num" w:pos="3240"/>
-        </w:tabs>
-        <w:ind w:start="3240" w:hanging="360"/>
-      </w:pPr>
-      <w:rPr>
-        <w:rFonts w:ascii="OpenSymbol" w:hAnsi="OpenSymbol" w:cs="OpenSymbol" w:hint="default"/>
+      <w:lvlText w:val=""/>
+      <w:lvlJc w:val="start"/>
+      <w:pPr>
+        <w:tabs>
+          <w:tab w:val="num" w:pos="5672"/>
+        </w:tabs>
+        <w:ind w:start="5672" w:hanging="283"/>
+      </w:pPr>
+      <w:rPr>
+        <w:rFonts w:ascii="Symbol" w:hAnsi="Symbol" w:cs="Symbol" w:hint="default"/>
       </w:rPr>
     </w:lvl>
     <w:lvl w:ilvl="8">
       <w:start w:val="1"/>
       <w:numFmt w:val="bullet"/>
-      <w:lvlText w:val="▪"/>
-      <w:lvlJc w:val="start"/>
-      <w:pPr>
-        <w:tabs>
-          <w:tab w:val="num" w:pos="3600"/>
-        </w:tabs>
-        <w:ind w:start="3600" w:hanging="360"/>
-      </w:pPr>
-      <w:rPr>
-        <w:rFonts w:ascii="OpenSymbol" w:hAnsi="OpenSymbol" w:cs="OpenSymbol" w:hint="default"/>
+      <w:lvlText w:val=""/>
+      <w:lvlJc w:val="start"/>
+      <w:pPr>
+        <w:tabs>
+          <w:tab w:val="num" w:pos="6381"/>
+        </w:tabs>
+        <w:ind w:start="6381" w:hanging="283"/>
+      </w:pPr>
+      <w:rPr>
+        <w:rFonts w:ascii="Symbol" w:hAnsi="Symbol" w:cs="Symbol" w:hint="default"/>
       </w:rPr>
     </w:lvl>
   </w:abstractNum>
@@ -10621,9 +10428,9 @@
       <w:lvlJc w:val="start"/>
       <w:pPr>
         <w:tabs>
-          <w:tab w:val="num" w:pos="709"/>
-        </w:tabs>
-        <w:ind w:start="709" w:hanging="283"/>
+          <w:tab w:val="num" w:pos="720"/>
+        </w:tabs>
+        <w:ind w:start="720" w:hanging="360"/>
       </w:pPr>
       <w:rPr>
         <w:rFonts w:ascii="Symbol" w:hAnsi="Symbol" w:cs="Symbol" w:hint="default"/>
@@ -10632,121 +10439,121 @@
     <w:lvl w:ilvl="1">
       <w:start w:val="1"/>
       <w:numFmt w:val="bullet"/>
+      <w:lvlText w:val="◦"/>
+      <w:lvlJc w:val="start"/>
+      <w:pPr>
+        <w:tabs>
+          <w:tab w:val="num" w:pos="1080"/>
+        </w:tabs>
+        <w:ind w:start="1080" w:hanging="360"/>
+      </w:pPr>
+      <w:rPr>
+        <w:rFonts w:ascii="OpenSymbol" w:hAnsi="OpenSymbol" w:cs="OpenSymbol" w:hint="default"/>
+      </w:rPr>
+    </w:lvl>
+    <w:lvl w:ilvl="2">
+      <w:start w:val="1"/>
+      <w:numFmt w:val="bullet"/>
+      <w:lvlText w:val="▪"/>
+      <w:lvlJc w:val="start"/>
+      <w:pPr>
+        <w:tabs>
+          <w:tab w:val="num" w:pos="1440"/>
+        </w:tabs>
+        <w:ind w:start="1440" w:hanging="360"/>
+      </w:pPr>
+      <w:rPr>
+        <w:rFonts w:ascii="OpenSymbol" w:hAnsi="OpenSymbol" w:cs="OpenSymbol" w:hint="default"/>
+      </w:rPr>
+    </w:lvl>
+    <w:lvl w:ilvl="3">
+      <w:start w:val="1"/>
+      <w:numFmt w:val="bullet"/>
       <w:lvlText w:val=""/>
       <w:lvlJc w:val="start"/>
       <w:pPr>
         <w:tabs>
-          <w:tab w:val="num" w:pos="1418"/>
-        </w:tabs>
-        <w:ind w:start="1418" w:hanging="283"/>
+          <w:tab w:val="num" w:pos="1800"/>
+        </w:tabs>
+        <w:ind w:start="1800" w:hanging="360"/>
       </w:pPr>
       <w:rPr>
         <w:rFonts w:ascii="Symbol" w:hAnsi="Symbol" w:cs="Symbol" w:hint="default"/>
       </w:rPr>
     </w:lvl>
-    <w:lvl w:ilvl="2">
+    <w:lvl w:ilvl="4">
+      <w:start w:val="1"/>
+      <w:numFmt w:val="bullet"/>
+      <w:lvlText w:val="◦"/>
+      <w:lvlJc w:val="start"/>
+      <w:pPr>
+        <w:tabs>
+          <w:tab w:val="num" w:pos="2160"/>
+        </w:tabs>
+        <w:ind w:start="2160" w:hanging="360"/>
+      </w:pPr>
+      <w:rPr>
+        <w:rFonts w:ascii="OpenSymbol" w:hAnsi="OpenSymbol" w:cs="OpenSymbol" w:hint="default"/>
+      </w:rPr>
+    </w:lvl>
+    <w:lvl w:ilvl="5">
+      <w:start w:val="1"/>
+      <w:numFmt w:val="bullet"/>
+      <w:lvlText w:val="▪"/>
+      <w:lvlJc w:val="start"/>
+      <w:pPr>
+        <w:tabs>
+          <w:tab w:val="num" w:pos="2520"/>
+        </w:tabs>
+        <w:ind w:start="2520" w:hanging="360"/>
+      </w:pPr>
+      <w:rPr>
+        <w:rFonts w:ascii="OpenSymbol" w:hAnsi="OpenSymbol" w:cs="OpenSymbol" w:hint="default"/>
+      </w:rPr>
+    </w:lvl>
+    <w:lvl w:ilvl="6">
       <w:start w:val="1"/>
       <w:numFmt w:val="bullet"/>
       <w:lvlText w:val=""/>
       <w:lvlJc w:val="start"/>
       <w:pPr>
         <w:tabs>
-          <w:tab w:val="num" w:pos="2127"/>
-        </w:tabs>
-        <w:ind w:start="2127" w:hanging="283"/>
+          <w:tab w:val="num" w:pos="2880"/>
+        </w:tabs>
+        <w:ind w:start="2880" w:hanging="360"/>
       </w:pPr>
       <w:rPr>
         <w:rFonts w:ascii="Symbol" w:hAnsi="Symbol" w:cs="Symbol" w:hint="default"/>
       </w:rPr>
     </w:lvl>
-    <w:lvl w:ilvl="3">
-      <w:start w:val="1"/>
-      <w:numFmt w:val="bullet"/>
-      <w:lvlText w:val=""/>
-      <w:lvlJc w:val="start"/>
-      <w:pPr>
-        <w:tabs>
-          <w:tab w:val="num" w:pos="2836"/>
-        </w:tabs>
-        <w:ind w:start="2836" w:hanging="283"/>
-      </w:pPr>
-      <w:rPr>
-        <w:rFonts w:ascii="Symbol" w:hAnsi="Symbol" w:cs="Symbol" w:hint="default"/>
-      </w:rPr>
-    </w:lvl>
-    <w:lvl w:ilvl="4">
-      <w:start w:val="1"/>
-      <w:numFmt w:val="bullet"/>
-      <w:lvlText w:val=""/>
-      <w:lvlJc w:val="start"/>
-      <w:pPr>
-        <w:tabs>
-          <w:tab w:val="num" w:pos="3545"/>
-        </w:tabs>
-        <w:ind w:start="3545" w:hanging="283"/>
-      </w:pPr>
-      <w:rPr>
-        <w:rFonts w:ascii="Symbol" w:hAnsi="Symbol" w:cs="Symbol" w:hint="default"/>
-      </w:rPr>
-    </w:lvl>
-    <w:lvl w:ilvl="5">
-      <w:start w:val="1"/>
-      <w:numFmt w:val="bullet"/>
-      <w:lvlText w:val=""/>
-      <w:lvlJc w:val="start"/>
-      <w:pPr>
-        <w:tabs>
-          <w:tab w:val="num" w:pos="4254"/>
-        </w:tabs>
-        <w:ind w:start="4254" w:hanging="283"/>
-      </w:pPr>
-      <w:rPr>
-        <w:rFonts w:ascii="Symbol" w:hAnsi="Symbol" w:cs="Symbol" w:hint="default"/>
-      </w:rPr>
-    </w:lvl>
-    <w:lvl w:ilvl="6">
-      <w:start w:val="1"/>
-      <w:numFmt w:val="bullet"/>
-      <w:lvlText w:val=""/>
-      <w:lvlJc w:val="start"/>
-      <w:pPr>
-        <w:tabs>
-          <w:tab w:val="num" w:pos="4963"/>
-        </w:tabs>
-        <w:ind w:start="4963" w:hanging="283"/>
-      </w:pPr>
-      <w:rPr>
-        <w:rFonts w:ascii="Symbol" w:hAnsi="Symbol" w:cs="Symbol" w:hint="default"/>
-      </w:rPr>
-    </w:lvl>
     <w:lvl w:ilvl="7">
       <w:start w:val="1"/>
       <w:numFmt w:val="bullet"/>
-      <w:lvlText w:val=""/>
-      <w:lvlJc w:val="start"/>
-      <w:pPr>
-        <w:tabs>
-          <w:tab w:val="num" w:pos="5672"/>
-        </w:tabs>
-        <w:ind w:start="5672" w:hanging="283"/>
-      </w:pPr>
-      <w:rPr>
-        <w:rFonts w:ascii="Symbol" w:hAnsi="Symbol" w:cs="Symbol" w:hint="default"/>
+      <w:lvlText w:val="◦"/>
+      <w:lvlJc w:val="start"/>
+      <w:pPr>
+        <w:tabs>
+          <w:tab w:val="num" w:pos="3240"/>
+        </w:tabs>
+        <w:ind w:start="3240" w:hanging="360"/>
+      </w:pPr>
+      <w:rPr>
+        <w:rFonts w:ascii="OpenSymbol" w:hAnsi="OpenSymbol" w:cs="OpenSymbol" w:hint="default"/>
       </w:rPr>
     </w:lvl>
     <w:lvl w:ilvl="8">
       <w:start w:val="1"/>
       <w:numFmt w:val="bullet"/>
-      <w:lvlText w:val=""/>
-      <w:lvlJc w:val="start"/>
-      <w:pPr>
-        <w:tabs>
-          <w:tab w:val="num" w:pos="6381"/>
-        </w:tabs>
-        <w:ind w:start="6381" w:hanging="283"/>
-      </w:pPr>
-      <w:rPr>
-        <w:rFonts w:ascii="Symbol" w:hAnsi="Symbol" w:cs="Symbol" w:hint="default"/>
+      <w:lvlText w:val="▪"/>
+      <w:lvlJc w:val="start"/>
+      <w:pPr>
+        <w:tabs>
+          <w:tab w:val="num" w:pos="3600"/>
+        </w:tabs>
+        <w:ind w:start="3600" w:hanging="360"/>
+      </w:pPr>
+      <w:rPr>
+        <w:rFonts w:ascii="OpenSymbol" w:hAnsi="OpenSymbol" w:cs="OpenSymbol" w:hint="default"/>
       </w:rPr>
     </w:lvl>
   </w:abstractNum>
@@ -10882,7 +10689,7 @@
     <w:pPr>
       <w:widowControl/>
       <w:suppressAutoHyphens w:val="true"/>
-      <w:overflowPunct w:val="true"/>
+      <w:overflowPunct w:val="false"/>
       <w:bidi w:val="0"/>
       <w:spacing w:before="0" w:after="0"/>
       <w:jc w:val="start"/>

</xml_diff>